<commit_message>
working on task 1, completed 1a, 1b and 1c. Created pdf document and added to local repo, pushing to git
</commit_message>
<xml_diff>
--- a/Assignments/Ass2B/T1-tsa-ra.docx
+++ b/Assignments/Ass2B/T1-tsa-ra.docx
@@ -1,6 +1,6 @@
 
 <file path=word/document.xml><?xml version="1.0" encoding="utf-8"?>
-<w:document xmlns:wpc="http://schemas.microsoft.com/office/word/2010/wordprocessingCanvas" xmlns:cx="http://schemas.microsoft.com/office/drawing/2014/chartex" xmlns:cx1="http://schemas.microsoft.com/office/drawing/2015/9/8/chartex" xmlns:cx2="http://schemas.microsoft.com/office/drawing/2015/10/21/chartex" xmlns:cx3="http://schemas.microsoft.com/office/drawing/2016/5/9/chartex" xmlns:cx4="http://schemas.microsoft.com/office/drawing/2016/5/10/chartex" xmlns:cx5="http://schemas.microsoft.com/office/drawing/2016/5/11/chartex" xmlns:cx6="http://schemas.microsoft.com/office/drawing/2016/5/12/chartex" xmlns:cx7="http://schemas.microsoft.com/office/drawing/2016/5/13/chartex" xmlns:cx8="http://schemas.microsoft.com/office/drawing/2016/5/14/chartex" xmlns:mc="http://schemas.openxmlformats.org/markup-compatibility/2006" xmlns:aink="http://schemas.microsoft.com/office/drawing/2016/ink" xmlns:am3d="http://schemas.microsoft.com/office/drawing/2017/model3d" xmlns:o="urn:schemas-microsoft-com:office:office" xmlns:r="http://schemas.openxmlformats.org/officeDocument/2006/relationships" xmlns:m="http://schemas.openxmlformats.org/officeDocument/2006/math" xmlns:v="urn:schemas-microsoft-com:vml" xmlns:wp14="http://schemas.microsoft.com/office/word/2010/wordprocessingDrawing" xmlns:wp="http://schemas.openxmlformats.org/drawingml/2006/wordprocessingDrawing" xmlns:w10="urn:schemas-microsoft-com:office:word" xmlns:w="http://schemas.openxmlformats.org/wordprocessingml/2006/main" xmlns:w14="http://schemas.microsoft.com/office/word/2010/wordml" xmlns:w15="http://schemas.microsoft.com/office/word/2012/wordml" xmlns:w16cex="http://schemas.microsoft.com/office/word/2018/wordml/cex" xmlns:w16cid="http://schemas.microsoft.com/office/word/2016/wordml/cid" xmlns:w16="http://schemas.microsoft.com/office/word/2018/wordml" xmlns:w16sdtdh="http://schemas.microsoft.com/office/word/2020/wordml/sdtdatahash" xmlns:w16se="http://schemas.microsoft.com/office/word/2015/wordml/symex" xmlns:wpg="http://schemas.microsoft.com/office/word/2010/wordprocessingGroup" xmlns:wpi="http://schemas.microsoft.com/office/word/2010/wordprocessingInk" xmlns:wne="http://schemas.microsoft.com/office/word/2006/wordml" xmlns:wps="http://schemas.microsoft.com/office/word/2010/wordprocessingShape" mc:Ignorable="w14 w15 w16se w16cid w16 w16cex w16sdtdh wp14">
+<w:document xmlns:wpc="http://schemas.microsoft.com/office/word/2010/wordprocessingCanvas" xmlns:cx="http://schemas.microsoft.com/office/drawing/2014/chartex" xmlns:cx1="http://schemas.microsoft.com/office/drawing/2015/9/8/chartex" xmlns:cx2="http://schemas.microsoft.com/office/drawing/2015/10/21/chartex" xmlns:cx3="http://schemas.microsoft.com/office/drawing/2016/5/9/chartex" xmlns:cx4="http://schemas.microsoft.com/office/drawing/2016/5/10/chartex" xmlns:cx5="http://schemas.microsoft.com/office/drawing/2016/5/11/chartex" xmlns:cx6="http://schemas.microsoft.com/office/drawing/2016/5/12/chartex" xmlns:cx7="http://schemas.microsoft.com/office/drawing/2016/5/13/chartex" xmlns:cx8="http://schemas.microsoft.com/office/drawing/2016/5/14/chartex" xmlns:mc="http://schemas.openxmlformats.org/markup-compatibility/2006" xmlns:aink="http://schemas.microsoft.com/office/drawing/2016/ink" xmlns:am3d="http://schemas.microsoft.com/office/drawing/2017/model3d" xmlns:o="urn:schemas-microsoft-com:office:office" xmlns:oel="http://schemas.microsoft.com/office/2019/extlst" xmlns:r="http://schemas.openxmlformats.org/officeDocument/2006/relationships" xmlns:m="http://schemas.openxmlformats.org/officeDocument/2006/math" xmlns:v="urn:schemas-microsoft-com:vml" xmlns:wp14="http://schemas.microsoft.com/office/word/2010/wordprocessingDrawing" xmlns:wp="http://schemas.openxmlformats.org/drawingml/2006/wordprocessingDrawing" xmlns:w10="urn:schemas-microsoft-com:office:word" xmlns:w="http://schemas.openxmlformats.org/wordprocessingml/2006/main" xmlns:w14="http://schemas.microsoft.com/office/word/2010/wordml" xmlns:w15="http://schemas.microsoft.com/office/word/2012/wordml" xmlns:w16cex="http://schemas.microsoft.com/office/word/2018/wordml/cex" xmlns:w16cid="http://schemas.microsoft.com/office/word/2016/wordml/cid" xmlns:w16="http://schemas.microsoft.com/office/word/2018/wordml" xmlns:w16sdtdh="http://schemas.microsoft.com/office/word/2020/wordml/sdtdatahash" xmlns:w16se="http://schemas.microsoft.com/office/word/2015/wordml/symex" xmlns:wpg="http://schemas.microsoft.com/office/word/2010/wordprocessingGroup" xmlns:wpi="http://schemas.microsoft.com/office/word/2010/wordprocessingInk" xmlns:wne="http://schemas.microsoft.com/office/word/2006/wordml" xmlns:wps="http://schemas.microsoft.com/office/word/2010/wordprocessingShape" mc:Ignorable="w14 w15 w16se w16cid w16 w16cex w16sdtdh wp14">
   <w:body>
     <w:p>
       <w:r>
@@ -12,20 +12,32 @@
       <w:r>
         <w:t>Student ID:</w:t>
       </w:r>
+      <w:r>
+        <w:t xml:space="preserve"> 31500153</w:t>
+      </w:r>
     </w:p>
     <w:p>
       <w:r>
         <w:t>Student Name:</w:t>
       </w:r>
+      <w:r>
+        <w:t xml:space="preserve"> Krishna Pillaai Manogaran</w:t>
+      </w:r>
     </w:p>
     <w:p>
       <w:r>
         <w:t>Unit Code:</w:t>
       </w:r>
+      <w:r>
+        <w:t xml:space="preserve"> FIT3171</w:t>
+      </w:r>
     </w:p>
     <w:p>
       <w:r>
         <w:t>Applied Class No:</w:t>
+      </w:r>
+      <w:r>
+        <w:t xml:space="preserve"> 3</w:t>
       </w:r>
     </w:p>
     <w:p>
@@ -164,6 +176,109 @@
       <w:pPr>
         <w:widowControl w:val="0"/>
       </w:pPr>
+      <w:r>
+        <w:t xml:space="preserve">R = </w:t>
+      </w:r>
+      <w:r>
+        <w:rPr>
+          <w:rFonts w:eastAsia="Cardo"/>
+        </w:rPr>
+        <w:t>π</w:t>
+      </w:r>
+      <w:proofErr w:type="spellStart"/>
+      <w:r>
+        <w:rPr>
+          <w:rFonts w:eastAsia="Cardo"/>
+          <w:vertAlign w:val="subscript"/>
+        </w:rPr>
+        <w:t>town_id</w:t>
+      </w:r>
+      <w:proofErr w:type="spellEnd"/>
+      <w:r>
+        <w:rPr>
+          <w:rFonts w:eastAsia="Cardo"/>
+          <w:vertAlign w:val="subscript"/>
+        </w:rPr>
+        <w:t xml:space="preserve">, </w:t>
+      </w:r>
+      <w:proofErr w:type="spellStart"/>
+      <w:r>
+        <w:rPr>
+          <w:vertAlign w:val="subscript"/>
+        </w:rPr>
+        <w:t>town_name</w:t>
+      </w:r>
+      <w:proofErr w:type="spellEnd"/>
+      <w:r>
+        <w:rPr>
+          <w:vertAlign w:val="subscript"/>
+        </w:rPr>
+        <w:t xml:space="preserve">, </w:t>
+      </w:r>
+      <w:proofErr w:type="spellStart"/>
+      <w:r>
+        <w:rPr>
+          <w:vertAlign w:val="subscript"/>
+        </w:rPr>
+        <w:t>town_</w:t>
+      </w:r>
+      <w:proofErr w:type="gramStart"/>
+      <w:r>
+        <w:rPr>
+          <w:vertAlign w:val="subscript"/>
+        </w:rPr>
+        <w:t>state</w:t>
+      </w:r>
+      <w:proofErr w:type="spellEnd"/>
+      <w:r>
+        <w:t>(</w:t>
+      </w:r>
+      <w:proofErr w:type="gramEnd"/>
+      <w:r>
+        <w:t xml:space="preserve">TOWN) – </w:t>
+      </w:r>
+      <w:r>
+        <w:rPr>
+          <w:rFonts w:eastAsia="Cardo"/>
+        </w:rPr>
+        <w:t>π</w:t>
+      </w:r>
+      <w:proofErr w:type="spellStart"/>
+      <w:r>
+        <w:rPr>
+          <w:rFonts w:eastAsia="Cardo"/>
+          <w:vertAlign w:val="subscript"/>
+        </w:rPr>
+        <w:t>town_id</w:t>
+      </w:r>
+      <w:proofErr w:type="spellEnd"/>
+      <w:r>
+        <w:rPr>
+          <w:rFonts w:eastAsia="Cardo"/>
+        </w:rPr>
+        <w:t>(</w:t>
+      </w:r>
+      <w:proofErr w:type="spellStart"/>
+      <w:r>
+        <w:rPr>
+          <w:rFonts w:eastAsia="Cardo"/>
+        </w:rPr>
+        <w:t>σ</w:t>
+      </w:r>
+      <w:r>
+        <w:rPr>
+          <w:rFonts w:eastAsia="Cardo"/>
+          <w:vertAlign w:val="subscript"/>
+        </w:rPr>
+        <w:t>town_id</w:t>
+      </w:r>
+      <w:proofErr w:type="spellEnd"/>
+      <w:r>
+        <w:rPr>
+          <w:rFonts w:eastAsia="Cardo"/>
+        </w:rPr>
+        <w:t>(POINT_OF_INTEREST))</w:t>
+      </w:r>
     </w:p>
     <w:p>
       <w:pPr>
@@ -174,24 +289,236 @@
       <w:pPr>
         <w:widowControl w:val="0"/>
       </w:pPr>
+      <w:r>
+        <w:t>1(b)</w:t>
+      </w:r>
     </w:p>
     <w:p>
       <w:pPr>
         <w:widowControl w:val="0"/>
       </w:pPr>
       <w:r>
-        <w:t>1(b)</w:t>
+        <w:t xml:space="preserve">R1 = </w:t>
+      </w:r>
+      <w:proofErr w:type="spellStart"/>
+      <w:r>
+        <w:rPr>
+          <w:rFonts w:eastAsia="Cardo"/>
+        </w:rPr>
+        <w:t>σ</w:t>
+      </w:r>
+      <w:r>
+        <w:rPr>
+          <w:rFonts w:eastAsia="Cardo"/>
+          <w:vertAlign w:val="subscript"/>
+        </w:rPr>
+        <w:t>review_rating</w:t>
+      </w:r>
+      <w:proofErr w:type="spellEnd"/>
+      <w:r>
+        <w:rPr>
+          <w:rFonts w:eastAsia="Cardo"/>
+          <w:vertAlign w:val="subscript"/>
+        </w:rPr>
+        <w:t xml:space="preserve"> &gt; 3</w:t>
+      </w:r>
+      <w:r>
+        <w:rPr>
+          <w:rFonts w:eastAsia="Cardo"/>
+        </w:rPr>
+        <w:t xml:space="preserve">(REVIEW </w:t>
+      </w:r>
+      <w:r>
+        <w:rPr>
+          <w:rFonts w:ascii="Cambria Math" w:eastAsia="Cardo" w:hAnsi="Cambria Math" w:cs="Cambria Math"/>
+        </w:rPr>
+        <w:t>⨝</w:t>
+      </w:r>
+      <w:r>
+        <w:rPr>
+          <w:rFonts w:eastAsia="Cardo"/>
+        </w:rPr>
+        <w:t xml:space="preserve"> POINT_OF_INTEREST)</w:t>
       </w:r>
     </w:p>
     <w:p>
       <w:pPr>
         <w:widowControl w:val="0"/>
-      </w:pPr>
+        <w:rPr>
+          <w:rFonts w:eastAsia="Cardo"/>
+        </w:rPr>
+      </w:pPr>
+      <w:r>
+        <w:t>R2</w:t>
+      </w:r>
+      <w:r>
+        <w:rPr>
+          <w:rFonts w:eastAsia="Cardo"/>
+        </w:rPr>
+        <w:t xml:space="preserve"> </w:t>
+      </w:r>
+      <w:r>
+        <w:rPr>
+          <w:rFonts w:eastAsia="Cardo"/>
+        </w:rPr>
+        <w:t xml:space="preserve">= </w:t>
+      </w:r>
+      <w:proofErr w:type="spellStart"/>
+      <w:r>
+        <w:rPr>
+          <w:rFonts w:eastAsia="Cardo"/>
+        </w:rPr>
+        <w:t>σ</w:t>
+      </w:r>
+      <w:r>
+        <w:rPr>
+          <w:rFonts w:eastAsia="Cardo"/>
+          <w:vertAlign w:val="subscript"/>
+        </w:rPr>
+        <w:t>poi_type_descr</w:t>
+      </w:r>
+      <w:proofErr w:type="spellEnd"/>
+      <w:r>
+        <w:rPr>
+          <w:rFonts w:eastAsia="Cardo"/>
+          <w:vertAlign w:val="subscript"/>
+        </w:rPr>
+        <w:t xml:space="preserve"> = ‘Nature </w:t>
+      </w:r>
+      <w:r>
+        <w:rPr>
+          <w:vertAlign w:val="subscript"/>
+        </w:rPr>
+        <w:t>and Wildlife</w:t>
+      </w:r>
+      <w:proofErr w:type="gramStart"/>
+      <w:r>
+        <w:rPr>
+          <w:vertAlign w:val="subscript"/>
+        </w:rPr>
+        <w:t>’</w:t>
+      </w:r>
+      <w:r>
+        <w:t>(</w:t>
+      </w:r>
+      <w:proofErr w:type="gramEnd"/>
+      <w:r>
+        <w:t xml:space="preserve">POINT_OF_INTEREST </w:t>
+      </w:r>
+      <w:r>
+        <w:rPr>
+          <w:rFonts w:ascii="Cambria Math" w:eastAsia="Cardo" w:hAnsi="Cambria Math" w:cs="Cambria Math"/>
+        </w:rPr>
+        <w:t>⨝</w:t>
+      </w:r>
+      <w:r>
+        <w:rPr>
+          <w:rFonts w:eastAsia="Cardo"/>
+        </w:rPr>
+        <w:t xml:space="preserve"> POI_TYPE)</w:t>
+      </w:r>
     </w:p>
     <w:p>
       <w:pPr>
         <w:widowControl w:val="0"/>
       </w:pPr>
+      <w:r>
+        <w:rPr>
+          <w:rFonts w:eastAsia="Cardo"/>
+        </w:rPr>
+        <w:t xml:space="preserve">R = </w:t>
+      </w:r>
+      <w:r>
+        <w:rPr>
+          <w:rFonts w:eastAsia="Cardo"/>
+        </w:rPr>
+        <w:t>π</w:t>
+      </w:r>
+      <w:proofErr w:type="spellStart"/>
+      <w:r>
+        <w:rPr>
+          <w:rFonts w:eastAsia="Cardo"/>
+          <w:vertAlign w:val="subscript"/>
+        </w:rPr>
+        <w:t>poi_id</w:t>
+      </w:r>
+      <w:proofErr w:type="spellEnd"/>
+      <w:r>
+        <w:rPr>
+          <w:rFonts w:eastAsia="Cardo"/>
+          <w:vertAlign w:val="subscript"/>
+        </w:rPr>
+        <w:t xml:space="preserve">, </w:t>
+      </w:r>
+      <w:proofErr w:type="spellStart"/>
+      <w:r>
+        <w:rPr>
+          <w:rFonts w:eastAsia="Cardo"/>
+          <w:vertAlign w:val="subscript"/>
+        </w:rPr>
+        <w:t>poi_name</w:t>
+      </w:r>
+      <w:proofErr w:type="spellEnd"/>
+      <w:r>
+        <w:rPr>
+          <w:rFonts w:eastAsia="Cardo"/>
+          <w:vertAlign w:val="subscript"/>
+        </w:rPr>
+        <w:t xml:space="preserve">, </w:t>
+      </w:r>
+      <w:proofErr w:type="spellStart"/>
+      <w:r>
+        <w:rPr>
+          <w:rFonts w:eastAsia="Cardo"/>
+          <w:vertAlign w:val="subscript"/>
+        </w:rPr>
+        <w:t>poi_street_address</w:t>
+      </w:r>
+      <w:proofErr w:type="spellEnd"/>
+      <w:r>
+        <w:rPr>
+          <w:rFonts w:eastAsia="Cardo"/>
+          <w:vertAlign w:val="subscript"/>
+        </w:rPr>
+        <w:t xml:space="preserve">, </w:t>
+      </w:r>
+      <w:proofErr w:type="spellStart"/>
+      <w:r>
+        <w:rPr>
+          <w:vertAlign w:val="subscript"/>
+        </w:rPr>
+        <w:t>poi_</w:t>
+      </w:r>
+      <w:proofErr w:type="gramStart"/>
+      <w:r>
+        <w:rPr>
+          <w:vertAlign w:val="subscript"/>
+        </w:rPr>
+        <w:t>description</w:t>
+      </w:r>
+      <w:proofErr w:type="spellEnd"/>
+      <w:r>
+        <w:t>(</w:t>
+      </w:r>
+      <w:proofErr w:type="gramEnd"/>
+      <w:r>
+        <w:t xml:space="preserve">R1 </w:t>
+      </w:r>
+      <w:r>
+        <w:rPr>
+          <w:rFonts w:ascii="Cambria Math" w:eastAsia="Cardo" w:hAnsi="Cambria Math" w:cs="Cambria Math"/>
+        </w:rPr>
+        <w:t>⋂</w:t>
+      </w:r>
+      <w:r>
+        <w:rPr>
+          <w:rFonts w:ascii="Cambria Math" w:eastAsia="Cardo" w:hAnsi="Cambria Math" w:cs="Cambria Math"/>
+        </w:rPr>
+        <w:t xml:space="preserve"> </w:t>
+      </w:r>
+      <w:r>
+        <w:t>R2)</w:t>
+      </w:r>
     </w:p>
     <w:p>
       <w:pPr>
@@ -202,7 +529,235 @@
         <w:t xml:space="preserve">1(c) </w:t>
       </w:r>
     </w:p>
-    <w:p/>
+    <w:p>
+      <w:pPr>
+        <w:rPr>
+          <w:rFonts w:eastAsia="Cardo"/>
+        </w:rPr>
+      </w:pPr>
+      <w:r>
+        <w:t xml:space="preserve">R1 = </w:t>
+      </w:r>
+      <w:proofErr w:type="spellStart"/>
+      <w:r>
+        <w:rPr>
+          <w:rFonts w:eastAsia="Cardo"/>
+        </w:rPr>
+        <w:t>σ</w:t>
+      </w:r>
+      <w:r>
+        <w:rPr>
+          <w:rFonts w:eastAsia="Cardo"/>
+          <w:vertAlign w:val="subscript"/>
+        </w:rPr>
+        <w:t>town_lat</w:t>
+      </w:r>
+      <w:proofErr w:type="spellEnd"/>
+      <w:r>
+        <w:rPr>
+          <w:rFonts w:eastAsia="Cardo"/>
+          <w:vertAlign w:val="subscript"/>
+        </w:rPr>
+        <w:t xml:space="preserve"> = -17.9644, </w:t>
+      </w:r>
+      <w:proofErr w:type="spellStart"/>
+      <w:r>
+        <w:rPr>
+          <w:rFonts w:eastAsia="Cardo"/>
+          <w:vertAlign w:val="subscript"/>
+        </w:rPr>
+        <w:t>town_long</w:t>
+      </w:r>
+      <w:proofErr w:type="spellEnd"/>
+      <w:r>
+        <w:rPr>
+          <w:rFonts w:eastAsia="Cardo"/>
+          <w:vertAlign w:val="subscript"/>
+        </w:rPr>
+        <w:t xml:space="preserve"> = 122.2304</w:t>
+      </w:r>
+      <w:r>
+        <w:rPr>
+          <w:rFonts w:eastAsia="Cardo"/>
+        </w:rPr>
+        <w:t>(TOWN)</w:t>
+      </w:r>
+    </w:p>
+    <w:p>
+      <w:r>
+        <w:rPr>
+          <w:rFonts w:eastAsia="Cardo"/>
+        </w:rPr>
+        <w:t xml:space="preserve">R = </w:t>
+      </w:r>
+      <w:r>
+        <w:rPr>
+          <w:rFonts w:eastAsia="Cardo"/>
+        </w:rPr>
+        <w:t>π</w:t>
+      </w:r>
+      <w:proofErr w:type="spellStart"/>
+      <w:r>
+        <w:rPr>
+          <w:rFonts w:eastAsia="Cardo"/>
+          <w:vertAlign w:val="subscript"/>
+        </w:rPr>
+        <w:t>member_id</w:t>
+      </w:r>
+      <w:proofErr w:type="spellEnd"/>
+      <w:r>
+        <w:rPr>
+          <w:rFonts w:eastAsia="Cardo"/>
+          <w:vertAlign w:val="subscript"/>
+        </w:rPr>
+        <w:t xml:space="preserve">, </w:t>
+      </w:r>
+      <w:proofErr w:type="spellStart"/>
+      <w:r>
+        <w:rPr>
+          <w:rFonts w:eastAsia="Cardo"/>
+          <w:vertAlign w:val="subscript"/>
+        </w:rPr>
+        <w:t>member_gname</w:t>
+      </w:r>
+      <w:proofErr w:type="spellEnd"/>
+      <w:r>
+        <w:rPr>
+          <w:rFonts w:eastAsia="Cardo"/>
+          <w:vertAlign w:val="subscript"/>
+        </w:rPr>
+        <w:t xml:space="preserve">, </w:t>
+      </w:r>
+      <w:proofErr w:type="spellStart"/>
+      <w:r>
+        <w:rPr>
+          <w:vertAlign w:val="subscript"/>
+        </w:rPr>
+        <w:t>poi_id</w:t>
+      </w:r>
+      <w:proofErr w:type="spellEnd"/>
+      <w:r>
+        <w:rPr>
+          <w:vertAlign w:val="subscript"/>
+        </w:rPr>
+        <w:t xml:space="preserve">, </w:t>
+      </w:r>
+      <w:proofErr w:type="spellStart"/>
+      <w:r>
+        <w:rPr>
+          <w:vertAlign w:val="subscript"/>
+        </w:rPr>
+        <w:t>poi_name</w:t>
+      </w:r>
+      <w:proofErr w:type="spellEnd"/>
+      <w:r>
+        <w:rPr>
+          <w:vertAlign w:val="subscript"/>
+        </w:rPr>
+        <w:t xml:space="preserve">, </w:t>
+      </w:r>
+      <w:proofErr w:type="spellStart"/>
+      <w:r>
+        <w:rPr>
+          <w:vertAlign w:val="subscript"/>
+        </w:rPr>
+        <w:t>review_date_time</w:t>
+      </w:r>
+      <w:proofErr w:type="spellEnd"/>
+      <w:r>
+        <w:rPr>
+          <w:vertAlign w:val="subscript"/>
+        </w:rPr>
+        <w:t xml:space="preserve">, </w:t>
+      </w:r>
+      <w:proofErr w:type="spellStart"/>
+      <w:r>
+        <w:rPr>
+          <w:vertAlign w:val="subscript"/>
+        </w:rPr>
+        <w:t>review_rating</w:t>
+      </w:r>
+      <w:proofErr w:type="spellEnd"/>
+      <w:r>
+        <w:rPr>
+          <w:vertAlign w:val="subscript"/>
+        </w:rPr>
+        <w:t xml:space="preserve">, </w:t>
+      </w:r>
+      <w:proofErr w:type="spellStart"/>
+      <w:r>
+        <w:rPr>
+          <w:vertAlign w:val="subscript"/>
+        </w:rPr>
+        <w:t>review_</w:t>
+      </w:r>
+      <w:proofErr w:type="gramStart"/>
+      <w:r>
+        <w:rPr>
+          <w:vertAlign w:val="subscript"/>
+        </w:rPr>
+        <w:t>comment</w:t>
+      </w:r>
+      <w:proofErr w:type="spellEnd"/>
+      <w:r>
+        <w:t>(</w:t>
+      </w:r>
+      <w:proofErr w:type="gramEnd"/>
+      <w:r>
+        <w:t xml:space="preserve">R1 </w:t>
+      </w:r>
+      <w:r>
+        <w:rPr>
+          <w:rFonts w:ascii="Cambria Math" w:eastAsia="Cardo" w:hAnsi="Cambria Math" w:cs="Cambria Math"/>
+        </w:rPr>
+        <w:t>⋂</w:t>
+      </w:r>
+      <w:r>
+        <w:rPr>
+          <w:rFonts w:eastAsia="Cardo"/>
+        </w:rPr>
+        <w:t xml:space="preserve"> </w:t>
+      </w:r>
+      <w:r>
+        <w:t xml:space="preserve">(POINT_OF_INTEREST </w:t>
+      </w:r>
+      <w:r>
+        <w:rPr>
+          <w:rFonts w:ascii="Cambria Math" w:eastAsia="Cardo" w:hAnsi="Cambria Math" w:cs="Cambria Math"/>
+        </w:rPr>
+        <w:t>⨝</w:t>
+      </w:r>
+      <w:r>
+        <w:rPr>
+          <w:rFonts w:eastAsia="Cardo"/>
+        </w:rPr>
+        <w:t xml:space="preserve"> POI_TYPE </w:t>
+      </w:r>
+      <w:r>
+        <w:rPr>
+          <w:rFonts w:ascii="Cambria Math" w:eastAsia="Cardo" w:hAnsi="Cambria Math" w:cs="Cambria Math"/>
+        </w:rPr>
+        <w:t>⨝</w:t>
+      </w:r>
+      <w:r>
+        <w:rPr>
+          <w:rFonts w:eastAsia="Cardo"/>
+        </w:rPr>
+        <w:t xml:space="preserve"> REVIEW </w:t>
+      </w:r>
+      <w:r>
+        <w:rPr>
+          <w:rFonts w:ascii="Cambria Math" w:eastAsia="Cardo" w:hAnsi="Cambria Math" w:cs="Cambria Math"/>
+        </w:rPr>
+        <w:t>⨝</w:t>
+      </w:r>
+      <w:r>
+        <w:rPr>
+          <w:rFonts w:eastAsia="Cardo"/>
+        </w:rPr>
+        <w:t xml:space="preserve"> MEMBER))</w:t>
+      </w:r>
+    </w:p>
     <w:p/>
     <w:sectPr>
       <w:pgSz w:w="12240" w:h="15840"/>

</xml_diff>